<commit_message>
Timer funcionality seems to work
timer general UI, display, format and game's up call
</commit_message>
<xml_diff>
--- a/GameDesignDocument.docx
+++ b/GameDesignDocument.docx
@@ -267,7 +267,13 @@
         <w:rPr>
           <w:lang w:val="en-US" w:eastAsia="en-IL"/>
         </w:rPr>
-        <w:t xml:space="preserve"> for version control, and PUN2 for online functionality.</w:t>
+        <w:t xml:space="preserve"> for version control, PUN2 for online functionality</w:t>
+      </w:r>
+      <w:r>
+        <w:rPr>
+          <w:lang w:val="en-US" w:eastAsia="en-IL"/>
+        </w:rPr>
+        <w:t xml:space="preserve"> and TMP for better looking UI elements.</w:t>
       </w:r>
     </w:p>
     <w:p>

</xml_diff>

<commit_message>
Added a score system
As a different entity, maybe would hold more functionality
</commit_message>
<xml_diff>
--- a/GameDesignDocument.docx
+++ b/GameDesignDocument.docx
@@ -208,7 +208,21 @@
         <w:rPr>
           <w:lang w:val="en-US" w:eastAsia="en-IL"/>
         </w:rPr>
-        <w:t xml:space="preserve">Each player is able to select any of the numbers he has on the board at any time. If the number is matching the last number pulled from the </w:t>
+        <w:t xml:space="preserve">Each player </w:t>
+      </w:r>
+      <w:proofErr w:type="gramStart"/>
+      <w:r>
+        <w:rPr>
+          <w:lang w:val="en-US" w:eastAsia="en-IL"/>
+        </w:rPr>
+        <w:t>is able to</w:t>
+      </w:r>
+      <w:proofErr w:type="gramEnd"/>
+      <w:r>
+        <w:rPr>
+          <w:lang w:val="en-US" w:eastAsia="en-IL"/>
+        </w:rPr>
+        <w:t xml:space="preserve"> select any of the numbers he has on the board at any time. If the number is matching the last number pulled from the </w:t>
       </w:r>
       <w:r>
         <w:rPr>
@@ -222,13 +236,41 @@
         <w:rPr>
           <w:lang w:val="en-US" w:eastAsia="en-IL"/>
         </w:rPr>
-        <w:t>range, he scores an amount of points based on the time it took him to do so (faster is better).</w:t>
-      </w:r>
-      <w:r>
-        <w:rPr>
-          <w:lang w:val="en-US" w:eastAsia="en-IL"/>
-        </w:rPr>
-        <w:t xml:space="preserve"> In addition, a streak if correct clicks help fill a meter which allows some special powerups, who would help the player score higher. Scores are also scored by having a diagonal, horizontal or vertical full rows.</w:t>
+        <w:t xml:space="preserve">range, he scores an </w:t>
+      </w:r>
+      <w:proofErr w:type="gramStart"/>
+      <w:r>
+        <w:rPr>
+          <w:lang w:val="en-US" w:eastAsia="en-IL"/>
+        </w:rPr>
+        <w:t>amount</w:t>
+      </w:r>
+      <w:proofErr w:type="gramEnd"/>
+      <w:r>
+        <w:rPr>
+          <w:lang w:val="en-US" w:eastAsia="en-IL"/>
+        </w:rPr>
+        <w:t xml:space="preserve"> of points based on the time it took him to do so (faster is better).</w:t>
+      </w:r>
+      <w:r>
+        <w:rPr>
+          <w:lang w:val="en-US" w:eastAsia="en-IL"/>
+        </w:rPr>
+        <w:t xml:space="preserve"> In addition, a streak if correct clicks help fill a meter which allows some special powerups, who </w:t>
+      </w:r>
+      <w:proofErr w:type="gramStart"/>
+      <w:r>
+        <w:rPr>
+          <w:lang w:val="en-US" w:eastAsia="en-IL"/>
+        </w:rPr>
+        <w:t>would</w:t>
+      </w:r>
+      <w:proofErr w:type="gramEnd"/>
+      <w:r>
+        <w:rPr>
+          <w:lang w:val="en-US" w:eastAsia="en-IL"/>
+        </w:rPr>
+        <w:t xml:space="preserve"> help the player score higher. Scores are also scored by having a diagonal, horizontal or vertical full rows.</w:t>
       </w:r>
     </w:p>
     <w:p>
@@ -460,12 +502,14 @@
           <w:lang w:val="en-US" w:eastAsia="en-IL"/>
         </w:rPr>
       </w:pPr>
+      <w:proofErr w:type="spellStart"/>
       <w:r>
         <w:rPr>
           <w:lang w:val="en-US" w:eastAsia="en-IL"/>
         </w:rPr>
         <w:t>Asd</w:t>
       </w:r>
+      <w:proofErr w:type="spellEnd"/>
     </w:p>
     <w:p>
       <w:pPr>
@@ -549,12 +593,14 @@
           <w:lang w:val="en-US" w:eastAsia="en-IL"/>
         </w:rPr>
       </w:pPr>
+      <w:proofErr w:type="spellStart"/>
       <w:r>
         <w:rPr>
           <w:lang w:val="en-US" w:eastAsia="en-IL"/>
         </w:rPr>
         <w:t>Asdas</w:t>
       </w:r>
+      <w:proofErr w:type="spellEnd"/>
     </w:p>
     <w:p>
       <w:pPr>
@@ -588,6 +634,40 @@
           <w:lang w:val="en-US" w:eastAsia="en-IL"/>
         </w:rPr>
         <w:t>Sad</w:t>
+      </w:r>
+    </w:p>
+    <w:p>
+      <w:pPr>
+        <w:rPr>
+          <w:lang w:val="en-US" w:eastAsia="en-IL"/>
+        </w:rPr>
+      </w:pPr>
+    </w:p>
+    <w:p>
+      <w:pPr>
+        <w:pStyle w:val="Heading1"/>
+        <w:rPr>
+          <w:lang w:val="en-US"/>
+        </w:rPr>
+      </w:pPr>
+      <w:r>
+        <w:rPr>
+          <w:lang w:val="en-US"/>
+        </w:rPr>
+        <w:t>Out of Scope</w:t>
+      </w:r>
+    </w:p>
+    <w:p>
+      <w:pPr>
+        <w:rPr>
+          <w:lang w:val="en-US" w:eastAsia="en-IL"/>
+        </w:rPr>
+      </w:pPr>
+      <w:r>
+        <w:rPr>
+          <w:lang w:val="en-US" w:eastAsia="en-IL"/>
+        </w:rPr>
+        <w:t>Security/anti cheaters measures.</w:t>
       </w:r>
     </w:p>
     <w:p>
@@ -879,6 +959,32 @@
         <w:br/>
         <w:t>Show the current player’s time left for the game</w:t>
       </w:r>
+      <w:r>
+        <w:rPr>
+          <w:lang w:val="en-US" w:eastAsia="en-IL"/>
+        </w:rPr>
+        <w:br/>
+      </w:r>
+      <w:r>
+        <w:rPr>
+          <w:lang w:val="en-US" w:eastAsia="en-IL"/>
+        </w:rPr>
+        <w:br/>
+        <w:t>Score Display –</w:t>
+      </w:r>
+    </w:p>
+    <w:p>
+      <w:pPr>
+        <w:rPr>
+          <w:lang w:val="en-US" w:eastAsia="en-IL"/>
+        </w:rPr>
+      </w:pPr>
+      <w:r>
+        <w:rPr>
+          <w:lang w:val="en-US" w:eastAsia="en-IL"/>
+        </w:rPr>
+        <w:t>Format points and display them</w:t>
+      </w:r>
     </w:p>
     <w:p>
       <w:pPr>
@@ -1056,12 +1162,14 @@
           <w:lang w:val="en-US" w:eastAsia="en-IL"/>
         </w:rPr>
       </w:pPr>
+      <w:proofErr w:type="spellStart"/>
       <w:r>
         <w:rPr>
           <w:lang w:val="en-US" w:eastAsia="en-IL"/>
         </w:rPr>
         <w:t>Asdasd</w:t>
       </w:r>
+      <w:proofErr w:type="spellEnd"/>
     </w:p>
     <w:p>
       <w:pPr>
@@ -1091,12 +1199,14 @@
           <w:lang w:val="en-GB"/>
         </w:rPr>
       </w:pPr>
+      <w:proofErr w:type="spellStart"/>
       <w:r>
         <w:rPr>
           <w:lang w:val="en-GB"/>
         </w:rPr>
         <w:t>WorkPlan</w:t>
       </w:r>
+      <w:proofErr w:type="spellEnd"/>
     </w:p>
     <w:p>
       <w:pPr>
@@ -1139,6 +1249,46 @@
           <w:lang w:val="en-US" w:eastAsia="en-IL"/>
         </w:rPr>
       </w:pPr>
+    </w:p>
+    <w:p>
+      <w:pPr>
+        <w:rPr>
+          <w:lang w:val="en-US" w:eastAsia="en-IL"/>
+        </w:rPr>
+      </w:pPr>
+      <w:r>
+        <w:rPr>
+          <w:lang w:val="en-US" w:eastAsia="en-IL"/>
+        </w:rPr>
+        <w:t>Score Display –</w:t>
+      </w:r>
+    </w:p>
+    <w:p>
+      <w:pPr>
+        <w:rPr>
+          <w:lang w:val="en-US" w:eastAsia="en-IL"/>
+        </w:rPr>
+      </w:pPr>
+      <w:r>
+        <w:rPr>
+          <w:lang w:val="en-US" w:eastAsia="en-IL"/>
+        </w:rPr>
+        <w:t>Format points and display them</w:t>
+      </w:r>
+    </w:p>
+    <w:p>
+      <w:pPr>
+        <w:rPr>
+          <w:lang w:val="en-US" w:eastAsia="en-IL"/>
+        </w:rPr>
+      </w:pPr>
+    </w:p>
+    <w:p>
+      <w:pPr>
+        <w:rPr>
+          <w:lang w:val="en-US" w:eastAsia="en-IL"/>
+        </w:rPr>
+      </w:pPr>
       <w:r>
         <w:rPr>
           <w:lang w:val="en-US" w:eastAsia="en-IL"/>
@@ -1664,7 +1814,21 @@
         <w:rPr>
           <w:lang w:val="en-GB"/>
         </w:rPr>
-        <w:t>Improve final look, including ui and audio.</w:t>
+        <w:t xml:space="preserve">Improve final look, including </w:t>
+      </w:r>
+      <w:proofErr w:type="spellStart"/>
+      <w:r>
+        <w:rPr>
+          <w:lang w:val="en-GB"/>
+        </w:rPr>
+        <w:t>ui</w:t>
+      </w:r>
+      <w:proofErr w:type="spellEnd"/>
+      <w:r>
+        <w:rPr>
+          <w:lang w:val="en-GB"/>
+        </w:rPr>
+        <w:t xml:space="preserve"> and audio.</w:t>
       </w:r>
     </w:p>
     <w:sectPr>

</xml_diff>

<commit_message>
added a general click functionality which adds score
</commit_message>
<xml_diff>
--- a/GameDesignDocument.docx
+++ b/GameDesignDocument.docx
@@ -502,14 +502,12 @@
           <w:lang w:val="en-US" w:eastAsia="en-IL"/>
         </w:rPr>
       </w:pPr>
-      <w:proofErr w:type="spellStart"/>
       <w:r>
         <w:rPr>
           <w:lang w:val="en-US" w:eastAsia="en-IL"/>
         </w:rPr>
         <w:t>Asd</w:t>
       </w:r>
-      <w:proofErr w:type="spellEnd"/>
     </w:p>
     <w:p>
       <w:pPr>
@@ -593,14 +591,12 @@
           <w:lang w:val="en-US" w:eastAsia="en-IL"/>
         </w:rPr>
       </w:pPr>
-      <w:proofErr w:type="spellStart"/>
       <w:r>
         <w:rPr>
           <w:lang w:val="en-US" w:eastAsia="en-IL"/>
         </w:rPr>
         <w:t>Asdas</w:t>
       </w:r>
-      <w:proofErr w:type="spellEnd"/>
     </w:p>
     <w:p>
       <w:pPr>
@@ -985,6 +981,32 @@
         </w:rPr>
         <w:t>Format points and display them</w:t>
       </w:r>
+      <w:r>
+        <w:rPr>
+          <w:lang w:val="en-US" w:eastAsia="en-IL"/>
+        </w:rPr>
+        <w:br/>
+      </w:r>
+      <w:r>
+        <w:rPr>
+          <w:lang w:val="en-US" w:eastAsia="en-IL"/>
+        </w:rPr>
+        <w:br/>
+        <w:t xml:space="preserve">Ball – </w:t>
+      </w:r>
+    </w:p>
+    <w:p>
+      <w:pPr>
+        <w:rPr>
+          <w:lang w:val="en-US" w:eastAsia="en-IL"/>
+        </w:rPr>
+      </w:pPr>
+      <w:r>
+        <w:rPr>
+          <w:lang w:val="en-US" w:eastAsia="en-IL"/>
+        </w:rPr>
+        <w:t>Holds value and time pulled</w:t>
+      </w:r>
     </w:p>
     <w:p>
       <w:pPr>
@@ -1162,14 +1184,12 @@
           <w:lang w:val="en-US" w:eastAsia="en-IL"/>
         </w:rPr>
       </w:pPr>
-      <w:proofErr w:type="spellStart"/>
       <w:r>
         <w:rPr>
           <w:lang w:val="en-US" w:eastAsia="en-IL"/>
         </w:rPr>
         <w:t>Asdasd</w:t>
       </w:r>
-      <w:proofErr w:type="spellEnd"/>
     </w:p>
     <w:p>
       <w:pPr>
@@ -1199,14 +1219,12 @@
           <w:lang w:val="en-GB"/>
         </w:rPr>
       </w:pPr>
-      <w:proofErr w:type="spellStart"/>
       <w:r>
         <w:rPr>
           <w:lang w:val="en-GB"/>
         </w:rPr>
         <w:t>WorkPlan</w:t>
       </w:r>
-      <w:proofErr w:type="spellEnd"/>
     </w:p>
     <w:p>
       <w:pPr>
@@ -1293,6 +1311,39 @@
         <w:rPr>
           <w:lang w:val="en-US" w:eastAsia="en-IL"/>
         </w:rPr>
+        <w:t xml:space="preserve">Ball – </w:t>
+      </w:r>
+    </w:p>
+    <w:p>
+      <w:pPr>
+        <w:rPr>
+          <w:lang w:val="en-US" w:eastAsia="en-IL"/>
+        </w:rPr>
+      </w:pPr>
+      <w:r>
+        <w:rPr>
+          <w:lang w:val="en-US" w:eastAsia="en-IL"/>
+        </w:rPr>
+        <w:t>Holds value and time pulled</w:t>
+      </w:r>
+    </w:p>
+    <w:p>
+      <w:pPr>
+        <w:rPr>
+          <w:lang w:val="en-US" w:eastAsia="en-IL"/>
+        </w:rPr>
+      </w:pPr>
+    </w:p>
+    <w:p>
+      <w:pPr>
+        <w:rPr>
+          <w:lang w:val="en-US" w:eastAsia="en-IL"/>
+        </w:rPr>
+      </w:pPr>
+      <w:r>
+        <w:rPr>
+          <w:lang w:val="en-US" w:eastAsia="en-IL"/>
+        </w:rPr>
         <w:t>Player –</w:t>
       </w:r>
     </w:p>
@@ -1307,19 +1358,6 @@
           <w:lang w:val="en-GB" w:eastAsia="en-IL"/>
         </w:rPr>
         <w:t>Click to earn points</w:t>
-      </w:r>
-    </w:p>
-    <w:p>
-      <w:pPr>
-        <w:rPr>
-          <w:lang w:val="en-US" w:eastAsia="en-IL"/>
-        </w:rPr>
-      </w:pPr>
-      <w:r>
-        <w:rPr>
-          <w:lang w:val="en-US" w:eastAsia="en-IL"/>
-        </w:rPr>
-        <w:t>Fill a progress bar</w:t>
       </w:r>
     </w:p>
     <w:p>
@@ -1501,6 +1539,26 @@
           <w:lang w:val="en-US" w:eastAsia="en-IL"/>
         </w:rPr>
       </w:pPr>
+      <w:r>
+        <w:rPr>
+          <w:lang w:val="en-US" w:eastAsia="en-IL"/>
+        </w:rPr>
+        <w:t>Fill a progress bar</w:t>
+      </w:r>
+    </w:p>
+    <w:p>
+      <w:pPr>
+        <w:rPr>
+          <w:lang w:val="en-US" w:eastAsia="en-IL"/>
+        </w:rPr>
+      </w:pPr>
+    </w:p>
+    <w:p>
+      <w:pPr>
+        <w:rPr>
+          <w:lang w:val="en-US" w:eastAsia="en-IL"/>
+        </w:rPr>
+      </w:pPr>
     </w:p>
     <w:p>
       <w:pPr>
@@ -1814,21 +1872,7 @@
         <w:rPr>
           <w:lang w:val="en-GB"/>
         </w:rPr>
-        <w:t xml:space="preserve">Improve final look, including </w:t>
-      </w:r>
-      <w:proofErr w:type="spellStart"/>
-      <w:r>
-        <w:rPr>
-          <w:lang w:val="en-GB"/>
-        </w:rPr>
-        <w:t>ui</w:t>
-      </w:r>
-      <w:proofErr w:type="spellEnd"/>
-      <w:r>
-        <w:rPr>
-          <w:lang w:val="en-GB"/>
-        </w:rPr>
-        <w:t xml:space="preserve"> and audio.</w:t>
+        <w:t>Improve final look, including ui and audio.</w:t>
       </w:r>
     </w:p>
     <w:sectPr>

</xml_diff>

<commit_message>
added bingo checking. need to fix tile assertions and to not count the same bingo twice
</commit_message>
<xml_diff>
--- a/GameDesignDocument.docx
+++ b/GameDesignDocument.docx
@@ -208,21 +208,7 @@
         <w:rPr>
           <w:lang w:val="en-US" w:eastAsia="en-IL"/>
         </w:rPr>
-        <w:t xml:space="preserve">Each player </w:t>
-      </w:r>
-      <w:proofErr w:type="gramStart"/>
-      <w:r>
-        <w:rPr>
-          <w:lang w:val="en-US" w:eastAsia="en-IL"/>
-        </w:rPr>
-        <w:t>is able to</w:t>
-      </w:r>
-      <w:proofErr w:type="gramEnd"/>
-      <w:r>
-        <w:rPr>
-          <w:lang w:val="en-US" w:eastAsia="en-IL"/>
-        </w:rPr>
-        <w:t xml:space="preserve"> select any of the numbers he has on the board at any time. If the number is matching the last number pulled from the </w:t>
+        <w:t xml:space="preserve">Each player is able to select any of the numbers he has on the board at any time. If the number is matching the last number pulled from the </w:t>
       </w:r>
       <w:r>
         <w:rPr>
@@ -236,41 +222,13 @@
         <w:rPr>
           <w:lang w:val="en-US" w:eastAsia="en-IL"/>
         </w:rPr>
-        <w:t xml:space="preserve">range, he scores an </w:t>
-      </w:r>
-      <w:proofErr w:type="gramStart"/>
-      <w:r>
-        <w:rPr>
-          <w:lang w:val="en-US" w:eastAsia="en-IL"/>
-        </w:rPr>
-        <w:t>amount</w:t>
-      </w:r>
-      <w:proofErr w:type="gramEnd"/>
-      <w:r>
-        <w:rPr>
-          <w:lang w:val="en-US" w:eastAsia="en-IL"/>
-        </w:rPr>
-        <w:t xml:space="preserve"> of points based on the time it took him to do so (faster is better).</w:t>
-      </w:r>
-      <w:r>
-        <w:rPr>
-          <w:lang w:val="en-US" w:eastAsia="en-IL"/>
-        </w:rPr>
-        <w:t xml:space="preserve"> In addition, a streak if correct clicks help fill a meter which allows some special powerups, who </w:t>
-      </w:r>
-      <w:proofErr w:type="gramStart"/>
-      <w:r>
-        <w:rPr>
-          <w:lang w:val="en-US" w:eastAsia="en-IL"/>
-        </w:rPr>
-        <w:t>would</w:t>
-      </w:r>
-      <w:proofErr w:type="gramEnd"/>
-      <w:r>
-        <w:rPr>
-          <w:lang w:val="en-US" w:eastAsia="en-IL"/>
-        </w:rPr>
-        <w:t xml:space="preserve"> help the player score higher. Scores are also scored by having a diagonal, horizontal or vertical full rows.</w:t>
+        <w:t>range, he scores an amount of points based on the time it took him to do so (faster is better).</w:t>
+      </w:r>
+      <w:r>
+        <w:rPr>
+          <w:lang w:val="en-US" w:eastAsia="en-IL"/>
+        </w:rPr>
+        <w:t xml:space="preserve"> In addition, a streak if correct clicks help fill a meter which allows some special powerups, who would help the player score higher. Scores are also scored by having a diagonal, horizontal or vertical full rows.</w:t>
       </w:r>
     </w:p>
     <w:p>
@@ -1605,7 +1563,7 @@
         <w:rPr>
           <w:lang w:val="en-US" w:eastAsia="en-IL"/>
         </w:rPr>
-        <w:t>Be clicked – if is valid score points, fill meter etc.</w:t>
+        <w:t>Be clicked</w:t>
       </w:r>
     </w:p>
     <w:p>
@@ -1861,6 +1819,19 @@
           <w:lang w:val="en-US" w:eastAsia="en-IL"/>
         </w:rPr>
         <w:t>Player –</w:t>
+      </w:r>
+    </w:p>
+    <w:p>
+      <w:pPr>
+        <w:rPr>
+          <w:lang w:val="en-US" w:eastAsia="en-IL"/>
+        </w:rPr>
+      </w:pPr>
+      <w:r>
+        <w:rPr>
+          <w:lang w:val="en-US" w:eastAsia="en-IL"/>
+        </w:rPr>
+        <w:t>Meter and filling it</w:t>
       </w:r>
     </w:p>
     <w:p>

</xml_diff>

<commit_message>
added most required audio
</commit_message>
<xml_diff>
--- a/GameDesignDocument.docx
+++ b/GameDesignDocument.docx
@@ -208,7 +208,21 @@
         <w:rPr>
           <w:lang w:val="en-US" w:eastAsia="en-IL"/>
         </w:rPr>
-        <w:t xml:space="preserve">Each player is able to select any of the numbers he has on the board at any time. If the number is matching the last number pulled from the </w:t>
+        <w:t xml:space="preserve">Each player </w:t>
+      </w:r>
+      <w:proofErr w:type="gramStart"/>
+      <w:r>
+        <w:rPr>
+          <w:lang w:val="en-US" w:eastAsia="en-IL"/>
+        </w:rPr>
+        <w:t>is able to</w:t>
+      </w:r>
+      <w:proofErr w:type="gramEnd"/>
+      <w:r>
+        <w:rPr>
+          <w:lang w:val="en-US" w:eastAsia="en-IL"/>
+        </w:rPr>
+        <w:t xml:space="preserve"> select any of the numbers he has on the board at any time. If the number is matching the last number pulled from the </w:t>
       </w:r>
       <w:r>
         <w:rPr>
@@ -222,13 +236,41 @@
         <w:rPr>
           <w:lang w:val="en-US" w:eastAsia="en-IL"/>
         </w:rPr>
-        <w:t>range, he scores an amount of points based on the time it took him to do so (faster is better).</w:t>
-      </w:r>
-      <w:r>
-        <w:rPr>
-          <w:lang w:val="en-US" w:eastAsia="en-IL"/>
-        </w:rPr>
-        <w:t xml:space="preserve"> In addition, a streak if correct clicks help fill a meter which allows some special powerups, who would help the player score higher. Scores are also scored by having a diagonal, horizontal or vertical full rows.</w:t>
+        <w:t xml:space="preserve">range, he scores an </w:t>
+      </w:r>
+      <w:proofErr w:type="gramStart"/>
+      <w:r>
+        <w:rPr>
+          <w:lang w:val="en-US" w:eastAsia="en-IL"/>
+        </w:rPr>
+        <w:t>amount</w:t>
+      </w:r>
+      <w:proofErr w:type="gramEnd"/>
+      <w:r>
+        <w:rPr>
+          <w:lang w:val="en-US" w:eastAsia="en-IL"/>
+        </w:rPr>
+        <w:t xml:space="preserve"> of points based on the time it took him to do so (faster is better).</w:t>
+      </w:r>
+      <w:r>
+        <w:rPr>
+          <w:lang w:val="en-US" w:eastAsia="en-IL"/>
+        </w:rPr>
+        <w:t xml:space="preserve"> In addition, a streak if correct clicks help fill a meter which allows some special powerups, who </w:t>
+      </w:r>
+      <w:proofErr w:type="gramStart"/>
+      <w:r>
+        <w:rPr>
+          <w:lang w:val="en-US" w:eastAsia="en-IL"/>
+        </w:rPr>
+        <w:t>would</w:t>
+      </w:r>
+      <w:proofErr w:type="gramEnd"/>
+      <w:r>
+        <w:rPr>
+          <w:lang w:val="en-US" w:eastAsia="en-IL"/>
+        </w:rPr>
+        <w:t xml:space="preserve"> help the player score higher. Scores are also scored by having a diagonal, horizontal or vertical full rows.</w:t>
       </w:r>
     </w:p>
     <w:p>
@@ -242,21 +284,51 @@
         <w:rPr>
           <w:lang w:val="en-US"/>
         </w:rPr>
-        <w:t>Management Tools</w:t>
-      </w:r>
-    </w:p>
-    <w:p>
-      <w:pPr>
-        <w:rPr>
-          <w:lang w:val="en-US" w:eastAsia="en-IL"/>
-        </w:rPr>
-      </w:pPr>
-      <w:r>
-        <w:rPr>
-          <w:lang w:val="en-US" w:eastAsia="en-IL"/>
-        </w:rPr>
-        <w:t xml:space="preserve">Unity based game. Using </w:t>
-      </w:r>
+        <w:t>Environments and</w:t>
+      </w:r>
+      <w:r>
+        <w:rPr>
+          <w:lang w:val="en-US"/>
+        </w:rPr>
+        <w:t xml:space="preserve"> Tools</w:t>
+      </w:r>
+      <w:r>
+        <w:rPr>
+          <w:lang w:val="en-US"/>
+        </w:rPr>
+        <w:t xml:space="preserve"> </w:t>
+      </w:r>
+    </w:p>
+    <w:p>
+      <w:pPr>
+        <w:pStyle w:val="ListParagraph"/>
+        <w:numPr>
+          <w:ilvl w:val="0"/>
+          <w:numId w:val="3"/>
+        </w:numPr>
+        <w:rPr>
+          <w:lang w:val="en-US" w:eastAsia="en-IL"/>
+        </w:rPr>
+      </w:pPr>
+      <w:r>
+        <w:rPr>
+          <w:lang w:val="en-US" w:eastAsia="en-IL"/>
+        </w:rPr>
+        <w:t xml:space="preserve">Unity based game. </w:t>
+      </w:r>
+    </w:p>
+    <w:p>
+      <w:pPr>
+        <w:pStyle w:val="ListParagraph"/>
+        <w:numPr>
+          <w:ilvl w:val="0"/>
+          <w:numId w:val="3"/>
+        </w:numPr>
+        <w:rPr>
+          <w:lang w:val="en-US" w:eastAsia="en-IL"/>
+        </w:rPr>
+      </w:pPr>
+      <w:proofErr w:type="spellStart"/>
       <w:r>
         <w:rPr>
           <w:lang w:val="en-US" w:eastAsia="en-IL"/>
@@ -267,13 +339,110 @@
         <w:rPr>
           <w:lang w:val="en-US" w:eastAsia="en-IL"/>
         </w:rPr>
-        <w:t xml:space="preserve"> for version control, PUN2 for online functionality</w:t>
-      </w:r>
-      <w:r>
-        <w:rPr>
-          <w:lang w:val="en-US" w:eastAsia="en-IL"/>
-        </w:rPr>
-        <w:t xml:space="preserve"> and TMP for better looking UI elements.</w:t>
+        <w:t>hub</w:t>
+      </w:r>
+      <w:proofErr w:type="spellEnd"/>
+      <w:r>
+        <w:rPr>
+          <w:lang w:val="en-US" w:eastAsia="en-IL"/>
+        </w:rPr>
+        <w:t xml:space="preserve"> (Git) extension</w:t>
+      </w:r>
+      <w:r>
+        <w:rPr>
+          <w:lang w:val="en-US" w:eastAsia="en-IL"/>
+        </w:rPr>
+        <w:t xml:space="preserve"> for version control</w:t>
+      </w:r>
+      <w:r>
+        <w:rPr>
+          <w:lang w:val="en-US" w:eastAsia="en-IL"/>
+        </w:rPr>
+        <w:t>.</w:t>
+      </w:r>
+      <w:r>
+        <w:rPr>
+          <w:lang w:val="en-US" w:eastAsia="en-IL"/>
+        </w:rPr>
+        <w:t xml:space="preserve"> </w:t>
+      </w:r>
+    </w:p>
+    <w:p>
+      <w:pPr>
+        <w:pStyle w:val="ListParagraph"/>
+        <w:numPr>
+          <w:ilvl w:val="0"/>
+          <w:numId w:val="3"/>
+        </w:numPr>
+        <w:rPr>
+          <w:lang w:val="en-US" w:eastAsia="en-IL"/>
+        </w:rPr>
+      </w:pPr>
+      <w:r>
+        <w:rPr>
+          <w:lang w:val="en-US" w:eastAsia="en-IL"/>
+        </w:rPr>
+        <w:t>PUN2</w:t>
+      </w:r>
+      <w:r>
+        <w:rPr>
+          <w:lang w:val="en-US" w:eastAsia="en-IL"/>
+        </w:rPr>
+        <w:t xml:space="preserve"> (Photon)</w:t>
+      </w:r>
+      <w:r>
+        <w:rPr>
+          <w:lang w:val="en-US" w:eastAsia="en-IL"/>
+        </w:rPr>
+        <w:t xml:space="preserve"> for online functionality</w:t>
+      </w:r>
+      <w:r>
+        <w:rPr>
+          <w:lang w:val="en-US" w:eastAsia="en-IL"/>
+        </w:rPr>
+        <w:t>.</w:t>
+      </w:r>
+    </w:p>
+    <w:p>
+      <w:pPr>
+        <w:pStyle w:val="ListParagraph"/>
+        <w:numPr>
+          <w:ilvl w:val="0"/>
+          <w:numId w:val="3"/>
+        </w:numPr>
+        <w:rPr>
+          <w:lang w:val="en-US" w:eastAsia="en-IL"/>
+        </w:rPr>
+      </w:pPr>
+      <w:r>
+        <w:rPr>
+          <w:lang w:val="en-US" w:eastAsia="en-IL"/>
+        </w:rPr>
+        <w:t>TMP</w:t>
+      </w:r>
+      <w:r>
+        <w:rPr>
+          <w:lang w:val="en-US" w:eastAsia="en-IL"/>
+        </w:rPr>
+        <w:t xml:space="preserve"> (Text Mesh Pro)</w:t>
+      </w:r>
+      <w:r>
+        <w:rPr>
+          <w:lang w:val="en-US" w:eastAsia="en-IL"/>
+        </w:rPr>
+        <w:t xml:space="preserve"> for better looking UI elements</w:t>
+      </w:r>
+      <w:r>
+        <w:rPr>
+          <w:lang w:val="en-US" w:eastAsia="en-IL"/>
+        </w:rPr>
+        <w:t xml:space="preserve"> (official Unity package)</w:t>
+      </w:r>
+      <w:r>
+        <w:rPr>
+          <w:lang w:val="en-US" w:eastAsia="en-IL"/>
+        </w:rPr>
+        <w:t>.</w:t>
       </w:r>
     </w:p>
     <w:p>
@@ -409,7 +578,6 @@
         <w:rPr>
           <w:lang w:val="en-US"/>
         </w:rPr>
-        <w:lastRenderedPageBreak/>
         <w:t>Art</w:t>
       </w:r>
     </w:p>
@@ -424,21 +592,28 @@
         <w:rPr>
           <w:lang w:val="en-US"/>
         </w:rPr>
-        <w:t>Concept Art</w:t>
-      </w:r>
-    </w:p>
-    <w:p>
-      <w:pPr>
-        <w:rPr>
-          <w:lang w:val="en-US" w:eastAsia="en-IL"/>
-        </w:rPr>
-      </w:pPr>
-      <w:r>
-        <w:rPr>
-          <w:lang w:val="en-US" w:eastAsia="en-IL"/>
-        </w:rPr>
-        <w:t>something</w:t>
-      </w:r>
+        <w:t>UI</w:t>
+      </w:r>
+    </w:p>
+    <w:p>
+      <w:pPr>
+        <w:rPr>
+          <w:lang w:val="en-US" w:eastAsia="en-IL"/>
+        </w:rPr>
+      </w:pPr>
+      <w:r>
+        <w:rPr>
+          <w:lang w:val="en-US" w:eastAsia="en-IL"/>
+        </w:rPr>
+        <w:t>Most of the UI is created on runtime, which allows the most dynamic game changes. Could be done in advance to look nicer.</w:t>
+      </w:r>
+    </w:p>
+    <w:p>
+      <w:pPr>
+        <w:rPr>
+          <w:lang w:val="en-US" w:eastAsia="en-IL"/>
+        </w:rPr>
+      </w:pPr>
     </w:p>
     <w:p>
       <w:pPr>
@@ -451,51 +626,29 @@
         <w:rPr>
           <w:lang w:val="en-US"/>
         </w:rPr>
-        <w:t>UI</w:t>
-      </w:r>
-    </w:p>
-    <w:p>
-      <w:pPr>
-        <w:rPr>
-          <w:lang w:val="en-US" w:eastAsia="en-IL"/>
-        </w:rPr>
-      </w:pPr>
-      <w:proofErr w:type="spellStart"/>
-      <w:r>
-        <w:rPr>
-          <w:lang w:val="en-US" w:eastAsia="en-IL"/>
-        </w:rPr>
-        <w:t>Asd</w:t>
-      </w:r>
-      <w:proofErr w:type="spellEnd"/>
-    </w:p>
-    <w:p>
-      <w:pPr>
-        <w:rPr>
-          <w:lang w:val="en-US" w:eastAsia="en-IL"/>
-        </w:rPr>
-      </w:pPr>
-    </w:p>
-    <w:p>
-      <w:pPr>
-        <w:rPr>
-          <w:lang w:val="en-US" w:eastAsia="en-IL"/>
-        </w:rPr>
-      </w:pPr>
-    </w:p>
-    <w:p>
-      <w:pPr>
-        <w:pStyle w:val="Heading2"/>
-        <w:rPr>
-          <w:lang w:val="en-US"/>
-        </w:rPr>
-      </w:pPr>
-      <w:r>
-        <w:rPr>
-          <w:lang w:val="en-US"/>
-        </w:rPr>
-        <w:t>Mechanics</w:t>
-      </w:r>
+        <w:t>Layout</w:t>
+      </w:r>
+    </w:p>
+    <w:p>
+      <w:pPr>
+        <w:rPr>
+          <w:lang w:val="en-US" w:eastAsia="en-IL"/>
+        </w:rPr>
+      </w:pPr>
+    </w:p>
+    <w:p>
+      <w:pPr>
+        <w:rPr>
+          <w:lang w:val="en-US" w:eastAsia="en-IL"/>
+        </w:rPr>
+      </w:pPr>
+    </w:p>
+    <w:p>
+      <w:pPr>
+        <w:rPr>
+          <w:lang w:val="en-US" w:eastAsia="en-IL"/>
+        </w:rPr>
+      </w:pPr>
     </w:p>
     <w:p>
       <w:pPr>
@@ -508,110 +661,6 @@
         <w:rPr>
           <w:lang w:val="en-US"/>
         </w:rPr>
-        <w:t>Progression</w:t>
-      </w:r>
-    </w:p>
-    <w:p>
-      <w:pPr>
-        <w:rPr>
-          <w:lang w:val="en-US" w:eastAsia="en-IL"/>
-        </w:rPr>
-      </w:pPr>
-      <w:r>
-        <w:rPr>
-          <w:lang w:val="en-US" w:eastAsia="en-IL"/>
-        </w:rPr>
-        <w:t xml:space="preserve">The score </w:t>
-      </w:r>
-    </w:p>
-    <w:p>
-      <w:pPr>
-        <w:rPr>
-          <w:lang w:val="en-US" w:eastAsia="en-IL"/>
-        </w:rPr>
-      </w:pPr>
-    </w:p>
-    <w:p>
-      <w:pPr>
-        <w:pStyle w:val="Heading1"/>
-        <w:rPr>
-          <w:lang w:val="en-US"/>
-        </w:rPr>
-      </w:pPr>
-      <w:r>
-        <w:rPr>
-          <w:lang w:val="en-US"/>
-        </w:rPr>
-        <w:t>Core Loop</w:t>
-      </w:r>
-    </w:p>
-    <w:p>
-      <w:pPr>
-        <w:rPr>
-          <w:lang w:val="en-US" w:eastAsia="en-IL"/>
-        </w:rPr>
-      </w:pPr>
-      <w:proofErr w:type="spellStart"/>
-      <w:r>
-        <w:rPr>
-          <w:lang w:val="en-US" w:eastAsia="en-IL"/>
-        </w:rPr>
-        <w:t>Asdas</w:t>
-      </w:r>
-      <w:proofErr w:type="spellEnd"/>
-    </w:p>
-    <w:p>
-      <w:pPr>
-        <w:rPr>
-          <w:lang w:val="en-US" w:eastAsia="en-IL"/>
-        </w:rPr>
-      </w:pPr>
-    </w:p>
-    <w:p>
-      <w:pPr>
-        <w:pStyle w:val="Heading1"/>
-        <w:rPr>
-          <w:lang w:val="en-US"/>
-        </w:rPr>
-      </w:pPr>
-      <w:r>
-        <w:rPr>
-          <w:lang w:val="en-US"/>
-        </w:rPr>
-        <w:t>Challenge</w:t>
-      </w:r>
-    </w:p>
-    <w:p>
-      <w:pPr>
-        <w:rPr>
-          <w:lang w:val="en-US" w:eastAsia="en-IL"/>
-        </w:rPr>
-      </w:pPr>
-      <w:r>
-        <w:rPr>
-          <w:lang w:val="en-US" w:eastAsia="en-IL"/>
-        </w:rPr>
-        <w:t>Sad</w:t>
-      </w:r>
-    </w:p>
-    <w:p>
-      <w:pPr>
-        <w:rPr>
-          <w:lang w:val="en-US" w:eastAsia="en-IL"/>
-        </w:rPr>
-      </w:pPr>
-    </w:p>
-    <w:p>
-      <w:pPr>
-        <w:pStyle w:val="Heading1"/>
-        <w:rPr>
-          <w:lang w:val="en-US"/>
-        </w:rPr>
-      </w:pPr>
-      <w:r>
-        <w:rPr>
-          <w:lang w:val="en-US"/>
-        </w:rPr>
         <w:t>Out of Scope</w:t>
       </w:r>
     </w:p>
@@ -634,6 +683,25 @@
           <w:lang w:val="en-US" w:eastAsia="en-IL"/>
         </w:rPr>
       </w:pPr>
+      <w:r>
+        <w:rPr>
+          <w:lang w:val="en-US" w:eastAsia="en-IL"/>
+        </w:rPr>
+        <w:t>Offline / connectivity issues handling</w:t>
+      </w:r>
+    </w:p>
+    <w:p>
+      <w:pPr>
+        <w:rPr>
+          <w:lang w:val="en-US" w:eastAsia="en-IL"/>
+        </w:rPr>
+      </w:pPr>
+      <w:r>
+        <w:rPr>
+          <w:lang w:val="en-US" w:eastAsia="en-IL"/>
+        </w:rPr>
+        <w:t>Limited to 20 users at most on the application (free Photon limitation)</w:t>
+      </w:r>
     </w:p>
     <w:p>
       <w:pPr>
@@ -1638,6 +1706,13 @@
           <w:lang w:val="en-US" w:eastAsia="en-IL"/>
         </w:rPr>
         <w:t>Declare a Bingo</w:t>
+      </w:r>
+      <w:r>
+        <w:rPr>
+          <w:lang w:val="en-US" w:eastAsia="en-IL"/>
+        </w:rPr>
+        <w:br/>
+        <w:t>Add Visual Cues on Bingos</w:t>
       </w:r>
     </w:p>
     <w:p>
@@ -1895,6 +1970,119 @@
 <file path=word/numbering.xml><?xml version="1.0" encoding="utf-8"?>
 <w:numbering xmlns:wpc="http://schemas.microsoft.com/office/word/2010/wordprocessingCanvas" xmlns:cx="http://schemas.microsoft.com/office/drawing/2014/chartex" xmlns:cx1="http://schemas.microsoft.com/office/drawing/2015/9/8/chartex" xmlns:cx2="http://schemas.microsoft.com/office/drawing/2015/10/21/chartex" xmlns:cx3="http://schemas.microsoft.com/office/drawing/2016/5/9/chartex" xmlns:cx4="http://schemas.microsoft.com/office/drawing/2016/5/10/chartex" xmlns:cx5="http://schemas.microsoft.com/office/drawing/2016/5/11/chartex" xmlns:cx6="http://schemas.microsoft.com/office/drawing/2016/5/12/chartex" xmlns:cx7="http://schemas.microsoft.com/office/drawing/2016/5/13/chartex" xmlns:cx8="http://schemas.microsoft.com/office/drawing/2016/5/14/chartex" xmlns:mc="http://schemas.openxmlformats.org/markup-compatibility/2006" xmlns:aink="http://schemas.microsoft.com/office/drawing/2016/ink" xmlns:am3d="http://schemas.microsoft.com/office/drawing/2017/model3d" xmlns:o="urn:schemas-microsoft-com:office:office" xmlns:r="http://schemas.openxmlformats.org/officeDocument/2006/relationships" xmlns:m="http://schemas.openxmlformats.org/officeDocument/2006/math" xmlns:v="urn:schemas-microsoft-com:vml" xmlns:wp14="http://schemas.microsoft.com/office/word/2010/wordprocessingDrawing" xmlns:wp="http://schemas.openxmlformats.org/drawingml/2006/wordprocessingDrawing" xmlns:w10="urn:schemas-microsoft-com:office:word" xmlns:w="http://schemas.openxmlformats.org/wordprocessingml/2006/main" xmlns:w14="http://schemas.microsoft.com/office/word/2010/wordml" xmlns:w15="http://schemas.microsoft.com/office/word/2012/wordml" xmlns:w16cex="http://schemas.microsoft.com/office/word/2018/wordml/cex" xmlns:w16cid="http://schemas.microsoft.com/office/word/2016/wordml/cid" xmlns:w16="http://schemas.microsoft.com/office/word/2018/wordml" xmlns:w16sdtdh="http://schemas.microsoft.com/office/word/2020/wordml/sdtdatahash" xmlns:w16se="http://schemas.microsoft.com/office/word/2015/wordml/symex" xmlns:wpg="http://schemas.microsoft.com/office/word/2010/wordprocessingGroup" xmlns:wpi="http://schemas.microsoft.com/office/word/2010/wordprocessingInk" xmlns:wne="http://schemas.microsoft.com/office/word/2006/wordml" xmlns:wps="http://schemas.microsoft.com/office/word/2010/wordprocessingShape" mc:Ignorable="w14 w15 w16se w16cid w16 w16cex w16sdtdh wp14">
   <w:abstractNum w:abstractNumId="0" w15:restartNumberingAfterBreak="0">
+    <w:nsid w:val="08182491"/>
+    <w:multiLevelType w:val="hybridMultilevel"/>
+    <w:tmpl w:val="06B6D1FA"/>
+    <w:lvl w:ilvl="0" w:tplc="20000001">
+      <w:start w:val="1"/>
+      <w:numFmt w:val="bullet"/>
+      <w:lvlText w:val=""/>
+      <w:lvlJc w:val="left"/>
+      <w:pPr>
+        <w:ind w:left="720" w:hanging="360"/>
+      </w:pPr>
+      <w:rPr>
+        <w:rFonts w:ascii="Symbol" w:hAnsi="Symbol" w:hint="default"/>
+      </w:rPr>
+    </w:lvl>
+    <w:lvl w:ilvl="1" w:tplc="20000003" w:tentative="1">
+      <w:start w:val="1"/>
+      <w:numFmt w:val="bullet"/>
+      <w:lvlText w:val="o"/>
+      <w:lvlJc w:val="left"/>
+      <w:pPr>
+        <w:ind w:left="1440" w:hanging="360"/>
+      </w:pPr>
+      <w:rPr>
+        <w:rFonts w:ascii="Courier New" w:hAnsi="Courier New" w:cs="Courier New" w:hint="default"/>
+      </w:rPr>
+    </w:lvl>
+    <w:lvl w:ilvl="2" w:tplc="20000005" w:tentative="1">
+      <w:start w:val="1"/>
+      <w:numFmt w:val="bullet"/>
+      <w:lvlText w:val=""/>
+      <w:lvlJc w:val="left"/>
+      <w:pPr>
+        <w:ind w:left="2160" w:hanging="360"/>
+      </w:pPr>
+      <w:rPr>
+        <w:rFonts w:ascii="Wingdings" w:hAnsi="Wingdings" w:hint="default"/>
+      </w:rPr>
+    </w:lvl>
+    <w:lvl w:ilvl="3" w:tplc="20000001" w:tentative="1">
+      <w:start w:val="1"/>
+      <w:numFmt w:val="bullet"/>
+      <w:lvlText w:val=""/>
+      <w:lvlJc w:val="left"/>
+      <w:pPr>
+        <w:ind w:left="2880" w:hanging="360"/>
+      </w:pPr>
+      <w:rPr>
+        <w:rFonts w:ascii="Symbol" w:hAnsi="Symbol" w:hint="default"/>
+      </w:rPr>
+    </w:lvl>
+    <w:lvl w:ilvl="4" w:tplc="20000003" w:tentative="1">
+      <w:start w:val="1"/>
+      <w:numFmt w:val="bullet"/>
+      <w:lvlText w:val="o"/>
+      <w:lvlJc w:val="left"/>
+      <w:pPr>
+        <w:ind w:left="3600" w:hanging="360"/>
+      </w:pPr>
+      <w:rPr>
+        <w:rFonts w:ascii="Courier New" w:hAnsi="Courier New" w:cs="Courier New" w:hint="default"/>
+      </w:rPr>
+    </w:lvl>
+    <w:lvl w:ilvl="5" w:tplc="20000005" w:tentative="1">
+      <w:start w:val="1"/>
+      <w:numFmt w:val="bullet"/>
+      <w:lvlText w:val=""/>
+      <w:lvlJc w:val="left"/>
+      <w:pPr>
+        <w:ind w:left="4320" w:hanging="360"/>
+      </w:pPr>
+      <w:rPr>
+        <w:rFonts w:ascii="Wingdings" w:hAnsi="Wingdings" w:hint="default"/>
+      </w:rPr>
+    </w:lvl>
+    <w:lvl w:ilvl="6" w:tplc="20000001" w:tentative="1">
+      <w:start w:val="1"/>
+      <w:numFmt w:val="bullet"/>
+      <w:lvlText w:val=""/>
+      <w:lvlJc w:val="left"/>
+      <w:pPr>
+        <w:ind w:left="5040" w:hanging="360"/>
+      </w:pPr>
+      <w:rPr>
+        <w:rFonts w:ascii="Symbol" w:hAnsi="Symbol" w:hint="default"/>
+      </w:rPr>
+    </w:lvl>
+    <w:lvl w:ilvl="7" w:tplc="20000003" w:tentative="1">
+      <w:start w:val="1"/>
+      <w:numFmt w:val="bullet"/>
+      <w:lvlText w:val="o"/>
+      <w:lvlJc w:val="left"/>
+      <w:pPr>
+        <w:ind w:left="5760" w:hanging="360"/>
+      </w:pPr>
+      <w:rPr>
+        <w:rFonts w:ascii="Courier New" w:hAnsi="Courier New" w:cs="Courier New" w:hint="default"/>
+      </w:rPr>
+    </w:lvl>
+    <w:lvl w:ilvl="8" w:tplc="20000005" w:tentative="1">
+      <w:start w:val="1"/>
+      <w:numFmt w:val="bullet"/>
+      <w:lvlText w:val=""/>
+      <w:lvlJc w:val="left"/>
+      <w:pPr>
+        <w:ind w:left="6480" w:hanging="360"/>
+      </w:pPr>
+      <w:rPr>
+        <w:rFonts w:ascii="Wingdings" w:hAnsi="Wingdings" w:hint="default"/>
+      </w:rPr>
+    </w:lvl>
+  </w:abstractNum>
+  <w:abstractNum w:abstractNumId="1" w15:restartNumberingAfterBreak="0">
     <w:nsid w:val="0F31764C"/>
     <w:multiLevelType w:val="hybridMultilevel"/>
     <w:tmpl w:val="F132B390"/>
@@ -2006,7 +2194,126 @@
       </w:rPr>
     </w:lvl>
   </w:abstractNum>
+  <w:abstractNum w:abstractNumId="2" w15:restartNumberingAfterBreak="0">
+    <w:nsid w:val="757F65D6"/>
+    <w:multiLevelType w:val="hybridMultilevel"/>
+    <w:tmpl w:val="FA926556"/>
+    <w:lvl w:ilvl="0" w:tplc="20000001">
+      <w:start w:val="1"/>
+      <w:numFmt w:val="bullet"/>
+      <w:lvlText w:val=""/>
+      <w:lvlJc w:val="left"/>
+      <w:pPr>
+        <w:ind w:left="720" w:hanging="360"/>
+      </w:pPr>
+      <w:rPr>
+        <w:rFonts w:ascii="Symbol" w:hAnsi="Symbol" w:hint="default"/>
+      </w:rPr>
+    </w:lvl>
+    <w:lvl w:ilvl="1" w:tplc="20000003" w:tentative="1">
+      <w:start w:val="1"/>
+      <w:numFmt w:val="bullet"/>
+      <w:lvlText w:val="o"/>
+      <w:lvlJc w:val="left"/>
+      <w:pPr>
+        <w:ind w:left="1440" w:hanging="360"/>
+      </w:pPr>
+      <w:rPr>
+        <w:rFonts w:ascii="Courier New" w:hAnsi="Courier New" w:cs="Courier New" w:hint="default"/>
+      </w:rPr>
+    </w:lvl>
+    <w:lvl w:ilvl="2" w:tplc="20000005" w:tentative="1">
+      <w:start w:val="1"/>
+      <w:numFmt w:val="bullet"/>
+      <w:lvlText w:val=""/>
+      <w:lvlJc w:val="left"/>
+      <w:pPr>
+        <w:ind w:left="2160" w:hanging="360"/>
+      </w:pPr>
+      <w:rPr>
+        <w:rFonts w:ascii="Wingdings" w:hAnsi="Wingdings" w:hint="default"/>
+      </w:rPr>
+    </w:lvl>
+    <w:lvl w:ilvl="3" w:tplc="20000001" w:tentative="1">
+      <w:start w:val="1"/>
+      <w:numFmt w:val="bullet"/>
+      <w:lvlText w:val=""/>
+      <w:lvlJc w:val="left"/>
+      <w:pPr>
+        <w:ind w:left="2880" w:hanging="360"/>
+      </w:pPr>
+      <w:rPr>
+        <w:rFonts w:ascii="Symbol" w:hAnsi="Symbol" w:hint="default"/>
+      </w:rPr>
+    </w:lvl>
+    <w:lvl w:ilvl="4" w:tplc="20000003" w:tentative="1">
+      <w:start w:val="1"/>
+      <w:numFmt w:val="bullet"/>
+      <w:lvlText w:val="o"/>
+      <w:lvlJc w:val="left"/>
+      <w:pPr>
+        <w:ind w:left="3600" w:hanging="360"/>
+      </w:pPr>
+      <w:rPr>
+        <w:rFonts w:ascii="Courier New" w:hAnsi="Courier New" w:cs="Courier New" w:hint="default"/>
+      </w:rPr>
+    </w:lvl>
+    <w:lvl w:ilvl="5" w:tplc="20000005" w:tentative="1">
+      <w:start w:val="1"/>
+      <w:numFmt w:val="bullet"/>
+      <w:lvlText w:val=""/>
+      <w:lvlJc w:val="left"/>
+      <w:pPr>
+        <w:ind w:left="4320" w:hanging="360"/>
+      </w:pPr>
+      <w:rPr>
+        <w:rFonts w:ascii="Wingdings" w:hAnsi="Wingdings" w:hint="default"/>
+      </w:rPr>
+    </w:lvl>
+    <w:lvl w:ilvl="6" w:tplc="20000001" w:tentative="1">
+      <w:start w:val="1"/>
+      <w:numFmt w:val="bullet"/>
+      <w:lvlText w:val=""/>
+      <w:lvlJc w:val="left"/>
+      <w:pPr>
+        <w:ind w:left="5040" w:hanging="360"/>
+      </w:pPr>
+      <w:rPr>
+        <w:rFonts w:ascii="Symbol" w:hAnsi="Symbol" w:hint="default"/>
+      </w:rPr>
+    </w:lvl>
+    <w:lvl w:ilvl="7" w:tplc="20000003" w:tentative="1">
+      <w:start w:val="1"/>
+      <w:numFmt w:val="bullet"/>
+      <w:lvlText w:val="o"/>
+      <w:lvlJc w:val="left"/>
+      <w:pPr>
+        <w:ind w:left="5760" w:hanging="360"/>
+      </w:pPr>
+      <w:rPr>
+        <w:rFonts w:ascii="Courier New" w:hAnsi="Courier New" w:cs="Courier New" w:hint="default"/>
+      </w:rPr>
+    </w:lvl>
+    <w:lvl w:ilvl="8" w:tplc="20000005" w:tentative="1">
+      <w:start w:val="1"/>
+      <w:numFmt w:val="bullet"/>
+      <w:lvlText w:val=""/>
+      <w:lvlJc w:val="left"/>
+      <w:pPr>
+        <w:ind w:left="6480" w:hanging="360"/>
+      </w:pPr>
+      <w:rPr>
+        <w:rFonts w:ascii="Wingdings" w:hAnsi="Wingdings" w:hint="default"/>
+      </w:rPr>
+    </w:lvl>
+  </w:abstractNum>
   <w:num w:numId="1">
+    <w:abstractNumId w:val="1"/>
+  </w:num>
+  <w:num w:numId="2">
+    <w:abstractNumId w:val="2"/>
+  </w:num>
+  <w:num w:numId="3">
     <w:abstractNumId w:val="0"/>
   </w:num>
 </w:numbering>

</xml_diff>